<commit_message>
Fixed Typos in tutorial 1 & 2
</commit_message>
<xml_diff>
--- a/Tutorial Scripts/Section1.docx
+++ b/Tutorial Scripts/Section1.docx
@@ -18,101 +18,118 @@
         </w:rPr>
         <w:t>1.</w:t>
       </w:r>
-    </w:p>
-    <w:p>
-      <w:pPr>
-        <w:rPr>
-          <w:lang w:val="en-NZ"/>
-        </w:rPr>
-      </w:pPr>
-      <w:r>
-        <w:rPr>
-          <w:lang w:val="en-NZ"/>
-        </w:rPr>
-        <w:t>Welcome to Polymorphism Visualisation</w:t>
-      </w:r>
-    </w:p>
-    <w:p>
-      <w:pPr>
-        <w:rPr>
-          <w:lang w:val="en-NZ"/>
-        </w:rPr>
-      </w:pPr>
-      <w:r>
-        <w:rPr>
-          <w:lang w:val="en-NZ"/>
-        </w:rPr>
-        <w:t>This tool aims to assist students in their understanding of concepts relating to polymorphism, and their ability to visualise the relationship between variable type and the type of the object assigned to the variable.</w:t>
-      </w:r>
-    </w:p>
-    <w:p>
-      <w:pPr>
-        <w:rPr>
-          <w:lang w:val="en-NZ"/>
-        </w:rPr>
-      </w:pPr>
-    </w:p>
-    <w:p>
-      <w:pPr>
-        <w:rPr>
-          <w:b/>
-          <w:bCs/>
-          <w:lang w:val="en-NZ"/>
-        </w:rPr>
-      </w:pPr>
-      <w:r>
-        <w:rPr>
-          <w:b/>
-          <w:bCs/>
-          <w:lang w:val="en-NZ"/>
-        </w:rPr>
-        <w:t>2. Screen List</w:t>
-      </w:r>
-    </w:p>
-    <w:p>
-      <w:pPr>
-        <w:rPr>
-          <w:lang w:val="en-NZ"/>
-        </w:rPr>
-      </w:pPr>
-      <w:r>
-        <w:rPr>
-          <w:lang w:val="en-NZ"/>
-        </w:rPr>
-        <w:t xml:space="preserve">This </w:t>
-      </w:r>
-      <w:r>
-        <w:rPr>
-          <w:lang w:val="en-NZ"/>
-        </w:rPr>
-        <w:t>left-hand</w:t>
-      </w:r>
-      <w:r>
-        <w:rPr>
-          <w:lang w:val="en-NZ"/>
-        </w:rPr>
-        <w:t xml:space="preserve"> section contains screens which represent the variable type. </w:t>
-      </w:r>
-      <w:r>
-        <w:rPr>
-          <w:lang w:val="en-NZ"/>
-        </w:rPr>
-        <w:t xml:space="preserve">Each of </w:t>
-      </w:r>
-      <w:r>
-        <w:rPr>
-          <w:color w:val="FF0000"/>
-          <w:lang w:val="en-NZ"/>
-        </w:rPr>
-        <w:t xml:space="preserve">the </w:t>
-      </w:r>
       <w:bookmarkStart w:id="0" w:name="_GoBack"/>
       <w:bookmarkEnd w:id="0"/>
-      <w:r>
-        <w:rPr>
-          <w:lang w:val="en-NZ"/>
-        </w:rPr>
-        <w:t xml:space="preserve">different shapes represents a different class. The slots in the screen represent where it expects fields and methods to be for </w:t>
+    </w:p>
+    <w:p>
+      <w:pPr>
+        <w:rPr>
+          <w:lang w:val="en-NZ"/>
+        </w:rPr>
+      </w:pPr>
+      <w:r>
+        <w:rPr>
+          <w:lang w:val="en-NZ"/>
+        </w:rPr>
+        <w:t>Welcome to Polymorphism Visualisation</w:t>
+      </w:r>
+      <w:r>
+        <w:rPr>
+          <w:lang w:val="en-NZ"/>
+        </w:rPr>
+        <w:t>.</w:t>
+      </w:r>
+    </w:p>
+    <w:p>
+      <w:pPr>
+        <w:rPr>
+          <w:lang w:val="en-NZ"/>
+        </w:rPr>
+      </w:pPr>
+      <w:r>
+        <w:rPr>
+          <w:lang w:val="en-NZ"/>
+        </w:rPr>
+        <w:t>This tool aims to assist students in their understanding of concepts relating to polymorphism, and their ability to visualise the relationship between variable type and the type of the object assigned to th</w:t>
+      </w:r>
+      <w:r>
+        <w:rPr>
+          <w:lang w:val="en-NZ"/>
+        </w:rPr>
+        <w:t>at</w:t>
+      </w:r>
+      <w:r>
+        <w:rPr>
+          <w:lang w:val="en-NZ"/>
+        </w:rPr>
+        <w:t xml:space="preserve"> variable.</w:t>
+      </w:r>
+    </w:p>
+    <w:p>
+      <w:pPr>
+        <w:rPr>
+          <w:lang w:val="en-NZ"/>
+        </w:rPr>
+      </w:pPr>
+    </w:p>
+    <w:p>
+      <w:pPr>
+        <w:rPr>
+          <w:b/>
+          <w:bCs/>
+          <w:lang w:val="en-NZ"/>
+        </w:rPr>
+      </w:pPr>
+      <w:r>
+        <w:rPr>
+          <w:b/>
+          <w:bCs/>
+          <w:lang w:val="en-NZ"/>
+        </w:rPr>
+        <w:t>2. Screen List</w:t>
+      </w:r>
+    </w:p>
+    <w:p>
+      <w:pPr>
+        <w:rPr>
+          <w:lang w:val="en-NZ"/>
+        </w:rPr>
+      </w:pPr>
+      <w:r>
+        <w:rPr>
+          <w:lang w:val="en-NZ"/>
+        </w:rPr>
+        <w:t xml:space="preserve">This </w:t>
+      </w:r>
+      <w:r>
+        <w:rPr>
+          <w:lang w:val="en-NZ"/>
+        </w:rPr>
+        <w:t>left-hand</w:t>
+      </w:r>
+      <w:r>
+        <w:rPr>
+          <w:lang w:val="en-NZ"/>
+        </w:rPr>
+        <w:t xml:space="preserve"> section contains screens which represent the variable type. </w:t>
+      </w:r>
+      <w:r>
+        <w:rPr>
+          <w:lang w:val="en-NZ"/>
+        </w:rPr>
+        <w:t xml:space="preserve">Each of </w:t>
+      </w:r>
+      <w:r>
+        <w:rPr>
+          <w:lang w:val="en-NZ"/>
+        </w:rPr>
+        <w:t xml:space="preserve">the </w:t>
+      </w:r>
+      <w:r>
+        <w:rPr>
+          <w:lang w:val="en-NZ"/>
+        </w:rPr>
+        <w:t xml:space="preserve">different shapes represent a different class. The slots in the screen represent where it expects fields and methods to be for </w:t>
       </w:r>
       <w:r>
         <w:rPr>
@@ -200,14 +217,12 @@
         </w:rPr>
         <w:t xml:space="preserve">while multiple objects can be passed </w:t>
       </w:r>
-      <w:proofErr w:type="gramStart"/>
-      <w:r>
-        <w:rPr>
-          <w:lang w:val="en-NZ"/>
-        </w:rPr>
-        <w:t>in to</w:t>
-      </w:r>
-      <w:proofErr w:type="gramEnd"/>
+      <w:r>
+        <w:rPr>
+          <w:lang w:val="en-NZ"/>
+        </w:rPr>
+        <w:t>into</w:t>
+      </w:r>
       <w:r>
         <w:rPr>
           <w:lang w:val="en-NZ"/>
@@ -241,15 +256,7 @@
           <w:bCs/>
           <w:lang w:val="en-NZ"/>
         </w:rPr>
-        <w:t xml:space="preserve">5. </w:t>
-      </w:r>
-      <w:r>
-        <w:rPr>
-          <w:b/>
-          <w:bCs/>
-          <w:lang w:val="en-NZ"/>
-        </w:rPr>
-        <w:t>Clear button</w:t>
+        <w:t>5. Clear button</w:t>
       </w:r>
     </w:p>
     <w:p>
@@ -430,15 +437,7 @@
           <w:bCs/>
           <w:lang w:val="en-NZ"/>
         </w:rPr>
-        <w:t>8</w:t>
-      </w:r>
-      <w:r>
-        <w:rPr>
-          <w:b/>
-          <w:bCs/>
-          <w:lang w:val="en-NZ"/>
-        </w:rPr>
-        <w:t xml:space="preserve">. </w:t>
+        <w:t xml:space="preserve">8. </w:t>
       </w:r>
       <w:proofErr w:type="spellStart"/>
       <w:r>

</xml_diff>